<commit_message>
Add total my part 5.6.8
</commit_message>
<xml_diff>
--- a/Project-Proposal_20171024_sunner_revised.docx
+++ b/Project-Proposal_20171024_sunner_revised.docx
@@ -1033,7 +1033,6 @@
           <w:szCs w:val="28"/>
         </w:rPr>
       </w:pPr>
-      <w:bookmarkStart w:id="0" w:name="_GoBack"/>
       <w:r>
         <w:rPr>
           <w:rFonts w:ascii="Times New Roman" w:hAnsi="Times New Roman" w:cs="Times New Roman"/>
@@ -1098,7 +1097,6 @@
           </wp:anchor>
         </w:drawing>
       </w:r>
-      <w:bookmarkEnd w:id="0"/>
       <w:r>
         <w:rPr>
           <w:rFonts w:ascii="Times New Roman" w:hAnsi="Times New Roman" w:cs="Times New Roman"/>
@@ -1113,7 +1111,7 @@
       <w:pPr>
         <w:spacing w:line="360" w:lineRule="auto"/>
         <w:rPr>
-          <w:rFonts w:ascii="Times New Roman" w:hAnsi="Times New Roman" w:cs="Times New Roman" w:hint="eastAsia"/>
+          <w:rFonts w:ascii="Times New Roman" w:hAnsi="Times New Roman" w:cs="Times New Roman"/>
           <w:b/>
           <w:sz w:val="28"/>
           <w:szCs w:val="28"/>
@@ -1130,7 +1128,7 @@
         <w:spacing w:line="360" w:lineRule="auto"/>
         <w:ind w:leftChars="0"/>
         <w:rPr>
-          <w:rFonts w:ascii="Times New Roman" w:hAnsi="Times New Roman" w:cs="Times New Roman"/>
+          <w:rFonts w:ascii="Times New Roman" w:hAnsi="Times New Roman" w:cs="Times New Roman" w:hint="eastAsia"/>
           <w:b/>
           <w:sz w:val="28"/>
           <w:szCs w:val="28"/>
@@ -1138,12 +1136,169 @@
       </w:pPr>
       <w:r>
         <w:rPr>
-          <w:rFonts w:ascii="Times New Roman" w:hAnsi="Times New Roman" w:cs="Times New Roman"/>
+          <w:rFonts w:ascii="Times New Roman" w:hAnsi="Times New Roman" w:cs="Times New Roman" w:hint="eastAsia"/>
           <w:b/>
           <w:sz w:val="28"/>
           <w:szCs w:val="28"/>
         </w:rPr>
         <w:lastRenderedPageBreak/>
+        <w:t xml:space="preserve">Language selection </w:t>
+      </w:r>
+    </w:p>
+    <w:p>
+      <w:pPr>
+        <w:spacing w:line="360" w:lineRule="auto"/>
+        <w:ind w:firstLine="480"/>
+        <w:rPr>
+          <w:rFonts w:ascii="Times New Roman" w:hAnsi="Times New Roman" w:cs="Times New Roman"/>
+          <w:szCs w:val="24"/>
+        </w:rPr>
+      </w:pPr>
+      <w:r>
+        <w:rPr>
+          <w:rFonts w:ascii="Times New Roman" w:hAnsi="Times New Roman" w:cs="Times New Roman"/>
+          <w:szCs w:val="24"/>
+        </w:rPr>
+        <w:t xml:space="preserve">We decide to build the model in Python with </w:t>
+      </w:r>
+      <w:proofErr w:type="spellStart"/>
+      <w:r>
+        <w:rPr>
+          <w:rFonts w:ascii="Times New Roman" w:hAnsi="Times New Roman" w:cs="Times New Roman"/>
+          <w:szCs w:val="24"/>
+        </w:rPr>
+        <w:t>Tensorflow</w:t>
+      </w:r>
+      <w:proofErr w:type="spellEnd"/>
+      <w:r>
+        <w:rPr>
+          <w:rFonts w:ascii="Times New Roman" w:hAnsi="Times New Roman" w:cs="Times New Roman"/>
+          <w:szCs w:val="24"/>
+        </w:rPr>
+        <w:t xml:space="preserve">, so based on the decision, we need to search about some parallel methods in Python. </w:t>
+      </w:r>
+    </w:p>
+    <w:p>
+      <w:pPr>
+        <w:spacing w:line="360" w:lineRule="auto"/>
+        <w:rPr>
+          <w:rFonts w:ascii="Times New Roman" w:hAnsi="Times New Roman" w:cs="Times New Roman" w:hint="eastAsia"/>
+          <w:szCs w:val="24"/>
+        </w:rPr>
+      </w:pPr>
+      <w:r>
+        <w:rPr>
+          <w:rFonts w:ascii="Times New Roman" w:hAnsi="Times New Roman" w:cs="Times New Roman"/>
+          <w:szCs w:val="24"/>
+        </w:rPr>
+        <w:tab/>
+      </w:r>
+      <w:r>
+        <w:rPr>
+          <w:rFonts w:ascii="Times New Roman" w:hAnsi="Times New Roman" w:cs="Times New Roman"/>
+          <w:szCs w:val="24"/>
+        </w:rPr>
+        <w:t xml:space="preserve">The </w:t>
+      </w:r>
+      <w:proofErr w:type="spellStart"/>
+      <w:r>
+        <w:rPr>
+          <w:rFonts w:ascii="Times New Roman" w:hAnsi="Times New Roman" w:cs="Times New Roman"/>
+          <w:szCs w:val="24"/>
+        </w:rPr>
+        <w:t>Joblib</w:t>
+      </w:r>
+      <w:proofErr w:type="spellEnd"/>
+      <w:r>
+        <w:rPr>
+          <w:rFonts w:ascii="Times New Roman" w:hAnsi="Times New Roman" w:cs="Times New Roman"/>
+          <w:szCs w:val="24"/>
+        </w:rPr>
+        <w:t xml:space="preserve"> Python library maybe a suitable method to accelerate the main parts we mentioned on the above structure diagram, video mini batch loading and correlation matrix calculation. It saves much error-prone programming in typical procedures just like caching and parallelization. </w:t>
+      </w:r>
+    </w:p>
+    <w:p>
+      <w:pPr>
+        <w:pStyle w:val="a3"/>
+        <w:numPr>
+          <w:ilvl w:val="0"/>
+          <w:numId w:val="2"/>
+        </w:numPr>
+        <w:spacing w:line="360" w:lineRule="auto"/>
+        <w:ind w:leftChars="0"/>
+        <w:rPr>
+          <w:rFonts w:ascii="Times New Roman" w:hAnsi="Times New Roman" w:cs="Times New Roman" w:hint="eastAsia"/>
+          <w:b/>
+          <w:sz w:val="28"/>
+          <w:szCs w:val="28"/>
+        </w:rPr>
+      </w:pPr>
+      <w:r>
+        <w:rPr>
+          <w:rFonts w:ascii="Times New Roman" w:hAnsi="Times New Roman" w:cs="Times New Roman"/>
+          <w:b/>
+          <w:sz w:val="28"/>
+          <w:szCs w:val="28"/>
+        </w:rPr>
+        <w:t>Statement of expected results</w:t>
+      </w:r>
+    </w:p>
+    <w:p>
+      <w:pPr>
+        <w:spacing w:line="360" w:lineRule="auto"/>
+        <w:ind w:firstLine="480"/>
+        <w:rPr>
+          <w:rFonts w:ascii="Times New Roman" w:hAnsi="Times New Roman" w:cs="Times New Roman" w:hint="eastAsia"/>
+          <w:szCs w:val="28"/>
+        </w:rPr>
+      </w:pPr>
+      <w:r>
+        <w:rPr>
+          <w:rFonts w:ascii="Times New Roman" w:hAnsi="Times New Roman" w:cs="Times New Roman"/>
+          <w:szCs w:val="28"/>
+        </w:rPr>
+        <w:t xml:space="preserve">After paralleling the model, we expected </w:t>
+      </w:r>
+      <w:r>
+        <w:rPr>
+          <w:rFonts w:ascii="Times New Roman" w:hAnsi="Times New Roman" w:cs="Times New Roman"/>
+          <w:szCs w:val="28"/>
+        </w:rPr>
+        <w:t xml:space="preserve">not only solved the slow problem on single image </w:t>
+      </w:r>
+      <w:r>
+        <w:rPr>
+          <w:rFonts w:ascii="Times New Roman" w:hAnsi="Times New Roman" w:cs="Times New Roman"/>
+          <w:szCs w:val="28"/>
+        </w:rPr>
+        <w:t>processing, but also a video build with many frames can be displayed fluently. Another expectation, with the acceleration, is to attract more users to make their photos interesting without waiting a long time.</w:t>
+      </w:r>
+      <w:bookmarkStart w:id="0" w:name="_GoBack"/>
+      <w:bookmarkEnd w:id="0"/>
+    </w:p>
+    <w:p>
+      <w:pPr>
+        <w:pStyle w:val="a3"/>
+        <w:numPr>
+          <w:ilvl w:val="0"/>
+          <w:numId w:val="2"/>
+        </w:numPr>
+        <w:spacing w:line="360" w:lineRule="auto"/>
+        <w:ind w:leftChars="0"/>
+        <w:rPr>
+          <w:rFonts w:ascii="Times New Roman" w:hAnsi="Times New Roman" w:cs="Times New Roman"/>
+          <w:b/>
+          <w:sz w:val="28"/>
+          <w:szCs w:val="28"/>
+        </w:rPr>
+      </w:pPr>
+      <w:r>
+        <w:rPr>
+          <w:rFonts w:ascii="Times New Roman" w:hAnsi="Times New Roman" w:cs="Times New Roman"/>
+          <w:b/>
+          <w:sz w:val="28"/>
+          <w:szCs w:val="28"/>
+        </w:rPr>
         <w:t>Timetable Plan</w:t>
       </w:r>
     </w:p>

</xml_diff>